<commit_message>
Done alter alter 3
</commit_message>
<xml_diff>
--- a/3/report.docx
+++ b/3/report.docx
@@ -547,7 +547,7 @@
           <w:szCs w:val="28"/>
         </w:rPr>
         <w:drawing>
-          <wp:inline distT="0" distB="0" distL="0" distR="0" wp14:anchorId="3EFEC1E1" wp14:editId="53F6666B">
+          <wp:inline distT="0" distB="0" distL="0" distR="0" wp14:anchorId="3EFEC1E1" wp14:editId="11A6137C">
             <wp:extent cx="5943600" cy="2388235"/>
             <wp:effectExtent l="0" t="0" r="0" b="0"/>
             <wp:docPr id="1817996850" name="Рисунок 2"/>
@@ -643,7 +643,7 @@
         </w:rPr>
         <w:lastRenderedPageBreak/>
         <w:drawing>
-          <wp:inline distT="0" distB="0" distL="0" distR="0" wp14:anchorId="4128B376" wp14:editId="3503202E">
+          <wp:inline distT="0" distB="0" distL="0" distR="0" wp14:anchorId="4128B376" wp14:editId="1C2D51C1">
             <wp:extent cx="5943600" cy="2393950"/>
             <wp:effectExtent l="0" t="0" r="0" b="6350"/>
             <wp:docPr id="136975446" name="Рисунок 3"/>
@@ -713,7 +713,7 @@
           <w:noProof/>
         </w:rPr>
         <w:drawing>
-          <wp:inline distT="0" distB="0" distL="0" distR="0" wp14:anchorId="06EA9E86" wp14:editId="5FF0D408">
+          <wp:inline distT="0" distB="0" distL="0" distR="0" wp14:anchorId="06EA9E86" wp14:editId="264E12A0">
             <wp:extent cx="5943600" cy="2406650"/>
             <wp:effectExtent l="0" t="0" r="0" b="0"/>
             <wp:docPr id="1114639736" name="Рисунок 4"/>
@@ -784,7 +784,7 @@
         </w:rPr>
         <w:lastRenderedPageBreak/>
         <w:drawing>
-          <wp:inline distT="0" distB="0" distL="0" distR="0" wp14:anchorId="2565B66C" wp14:editId="49D733F3">
+          <wp:inline distT="0" distB="0" distL="0" distR="0" wp14:anchorId="2565B66C" wp14:editId="3C410AF4">
             <wp:extent cx="5943600" cy="2406650"/>
             <wp:effectExtent l="0" t="0" r="0" b="0"/>
             <wp:docPr id="54693682" name="Рисунок 5"/>
@@ -863,7 +863,7 @@
           <w:noProof/>
         </w:rPr>
         <w:drawing>
-          <wp:inline distT="0" distB="0" distL="0" distR="0" wp14:anchorId="4557445E" wp14:editId="0F68FDA4">
+          <wp:inline distT="0" distB="0" distL="0" distR="0" wp14:anchorId="4557445E" wp14:editId="7FF6DB1E">
             <wp:extent cx="5943600" cy="2403475"/>
             <wp:effectExtent l="0" t="0" r="0" b="0"/>
             <wp:docPr id="445906060" name="Рисунок 6"/>
@@ -946,7 +946,7 @@
         </w:rPr>
         <w:lastRenderedPageBreak/>
         <w:drawing>
-          <wp:inline distT="0" distB="0" distL="0" distR="0" wp14:anchorId="0991A49B" wp14:editId="1EC1E488">
+          <wp:inline distT="0" distB="0" distL="0" distR="0" wp14:anchorId="0991A49B" wp14:editId="43507074">
             <wp:extent cx="5943600" cy="2402205"/>
             <wp:effectExtent l="0" t="0" r="0" b="0"/>
             <wp:docPr id="776623599" name="Рисунок 7"/>
@@ -1025,7 +1025,7 @@
           <w:noProof/>
         </w:rPr>
         <w:drawing>
-          <wp:inline distT="0" distB="0" distL="0" distR="0" wp14:anchorId="3CB66552" wp14:editId="506A72C6">
+          <wp:inline distT="0" distB="0" distL="0" distR="0" wp14:anchorId="3CB66552" wp14:editId="39B080F8">
             <wp:extent cx="5943600" cy="2393950"/>
             <wp:effectExtent l="0" t="0" r="0" b="6350"/>
             <wp:docPr id="1804256684" name="Рисунок 8"/>
@@ -1104,7 +1104,7 @@
           <w:noProof/>
         </w:rPr>
         <w:drawing>
-          <wp:inline distT="0" distB="0" distL="0" distR="0" wp14:anchorId="4613BD27" wp14:editId="24F11975">
+          <wp:inline distT="0" distB="0" distL="0" distR="0" wp14:anchorId="4613BD27" wp14:editId="732A529F">
             <wp:extent cx="5943600" cy="2406650"/>
             <wp:effectExtent l="0" t="0" r="0" b="0"/>
             <wp:docPr id="1087626582" name="Рисунок 9"/>
@@ -1340,21 +1340,7 @@
           <w:sz w:val="28"/>
           <w:szCs w:val="28"/>
         </w:rPr>
-        <w:t xml:space="preserve">На рисунке </w:t>
-      </w:r>
-      <w:r>
-        <w:rPr>
-          <w:sz w:val="28"/>
-          <w:szCs w:val="28"/>
-        </w:rPr>
-        <w:t>9</w:t>
-      </w:r>
-      <w:r>
-        <w:rPr>
-          <w:sz w:val="28"/>
-          <w:szCs w:val="28"/>
-        </w:rPr>
-        <w:t xml:space="preserve"> – скриншот сообщения с заданиями на защиту.</w:t>
+        <w:t>На рисунке 9 – скриншот сообщения с заданиями на защиту.</w:t>
       </w:r>
     </w:p>
     <w:p>
@@ -1362,6 +1348,9 @@
         <w:keepNext/>
       </w:pPr>
       <w:r>
+        <w:rPr>
+          <w:noProof/>
+        </w:rPr>
         <w:drawing>
           <wp:inline distT="0" distB="0" distL="0" distR="0" wp14:anchorId="5B8E6DF9" wp14:editId="1398C0BB">
             <wp:extent cx="5943600" cy="1520190"/>
@@ -1405,13 +1394,7 @@
         <w:jc w:val="center"/>
       </w:pPr>
       <w:r>
-        <w:t xml:space="preserve">Рисунок </w:t>
-      </w:r>
-      <w:r>
-        <w:t>9</w:t>
-      </w:r>
-      <w:r>
-        <w:t xml:space="preserve"> – задания на защиту.</w:t>
+        <w:t>Рисунок 9 – задания на защиту.</w:t>
       </w:r>
     </w:p>
     <w:p>
@@ -1823,21 +1806,7 @@
           <w:sz w:val="28"/>
           <w:szCs w:val="28"/>
         </w:rPr>
-        <w:t>Ссылка на листинг запрос</w:t>
-      </w:r>
-      <w:r>
-        <w:rPr>
-          <w:sz w:val="28"/>
-          <w:szCs w:val="28"/>
-        </w:rPr>
-        <w:t>а</w:t>
-      </w:r>
-      <w:r>
-        <w:rPr>
-          <w:sz w:val="28"/>
-          <w:szCs w:val="28"/>
-        </w:rPr>
-        <w:t xml:space="preserve"> приведена в разделе </w:t>
+        <w:t xml:space="preserve">Ссылка на листинг запроса приведена в разделе </w:t>
       </w:r>
       <w:hyperlink w:anchor="application" w:history="1">
         <w:r>
@@ -1878,6 +1847,7 @@
       </w:pPr>
       <w:r>
         <w:rPr>
+          <w:noProof/>
           <w:sz w:val="28"/>
           <w:szCs w:val="28"/>
         </w:rPr>
@@ -1927,24 +1897,14 @@
       <w:r>
         <w:t xml:space="preserve">Рисунок </w:t>
       </w:r>
-      <w:r>
-        <w:fldChar w:fldCharType="begin"/>
-      </w:r>
-      <w:r>
-        <w:instrText xml:space="preserve"> SEQ Рисунок \* ARABIC </w:instrText>
-      </w:r>
-      <w:r>
-        <w:fldChar w:fldCharType="separate"/>
-      </w:r>
-      <w:r>
-        <w:rPr>
-          <w:noProof/>
-        </w:rPr>
-        <w:t>1</w:t>
-      </w:r>
-      <w:r>
-        <w:fldChar w:fldCharType="end"/>
-      </w:r>
+      <w:fldSimple w:instr=" SEQ Рисунок \* ARABIC ">
+        <w:r>
+          <w:rPr>
+            <w:noProof/>
+          </w:rPr>
+          <w:t>1</w:t>
+        </w:r>
+      </w:fldSimple>
       <w:r>
         <w:t>0 - актеры-товарищи по шоу.</w:t>
       </w:r>
@@ -1966,9 +1926,260 @@
     </w:p>
     <w:p>
       <w:pPr>
+        <w:rPr>
+          <w:b/>
+          <w:bCs/>
+          <w:sz w:val="28"/>
+          <w:szCs w:val="28"/>
+        </w:rPr>
+      </w:pPr>
+      <w:bookmarkStart w:id="0" w:name="application"/>
+      <w:r>
+        <w:rPr>
+          <w:b/>
+          <w:bCs/>
+          <w:sz w:val="28"/>
+          <w:szCs w:val="28"/>
+        </w:rPr>
+        <w:lastRenderedPageBreak/>
+        <w:t>На защиту</w:t>
+      </w:r>
+      <w:r>
+        <w:rPr>
+          <w:b/>
+          <w:bCs/>
+          <w:sz w:val="28"/>
+          <w:szCs w:val="28"/>
+        </w:rPr>
+        <w:t xml:space="preserve"> (вторая попытка)</w:t>
+      </w:r>
+    </w:p>
+    <w:p>
+      <w:pPr>
+        <w:rPr>
+          <w:sz w:val="28"/>
+          <w:szCs w:val="28"/>
+        </w:rPr>
+      </w:pPr>
+      <w:r>
+        <w:rPr>
+          <w:sz w:val="28"/>
+          <w:szCs w:val="28"/>
+        </w:rPr>
+        <w:t xml:space="preserve">На рисунке </w:t>
+      </w:r>
+      <w:r>
+        <w:rPr>
+          <w:sz w:val="28"/>
+          <w:szCs w:val="28"/>
+        </w:rPr>
+        <w:t>11</w:t>
+      </w:r>
+      <w:r>
+        <w:rPr>
+          <w:sz w:val="28"/>
+          <w:szCs w:val="28"/>
+        </w:rPr>
+        <w:t xml:space="preserve"> – скриншот сообщения с заданиями на защиту.</w:t>
+      </w:r>
+    </w:p>
+    <w:p>
+      <w:pPr>
+        <w:keepNext/>
+      </w:pPr>
+      <w:r>
+        <w:drawing>
+          <wp:inline distT="0" distB="0" distL="0" distR="0" wp14:anchorId="5364F24A" wp14:editId="20D11970">
+            <wp:extent cx="5943600" cy="1665605"/>
+            <wp:effectExtent l="0" t="0" r="0" b="0"/>
+            <wp:docPr id="800439892" name="Рисунок 1"/>
+            <wp:cNvGraphicFramePr>
+              <a:graphicFrameLocks xmlns:a="http://schemas.openxmlformats.org/drawingml/2006/main" noChangeAspect="1"/>
+            </wp:cNvGraphicFramePr>
+            <a:graphic xmlns:a="http://schemas.openxmlformats.org/drawingml/2006/main">
+              <a:graphicData uri="http://schemas.openxmlformats.org/drawingml/2006/picture">
+                <pic:pic xmlns:pic="http://schemas.openxmlformats.org/drawingml/2006/picture">
+                  <pic:nvPicPr>
+                    <pic:cNvPr id="800439892" name=""/>
+                    <pic:cNvPicPr/>
+                  </pic:nvPicPr>
+                  <pic:blipFill>
+                    <a:blip r:embed="rId16"/>
+                    <a:stretch>
+                      <a:fillRect/>
+                    </a:stretch>
+                  </pic:blipFill>
+                  <pic:spPr>
+                    <a:xfrm>
+                      <a:off x="0" y="0"/>
+                      <a:ext cx="5943600" cy="1665605"/>
+                    </a:xfrm>
+                    <a:prstGeom prst="rect">
+                      <a:avLst/>
+                    </a:prstGeom>
+                  </pic:spPr>
+                </pic:pic>
+              </a:graphicData>
+            </a:graphic>
+          </wp:inline>
+        </w:drawing>
+      </w:r>
+    </w:p>
+    <w:p>
+      <w:pPr>
+        <w:pStyle w:val="af"/>
+        <w:jc w:val="center"/>
+      </w:pPr>
+      <w:r>
+        <w:t xml:space="preserve">Рисунок </w:t>
+      </w:r>
+      <w:r>
+        <w:t>11</w:t>
+      </w:r>
+      <w:r>
+        <w:t xml:space="preserve"> – задания на защиту.</w:t>
+      </w:r>
+    </w:p>
+    <w:p>
+      <w:pPr>
+        <w:rPr>
+          <w:sz w:val="28"/>
+          <w:szCs w:val="28"/>
+        </w:rPr>
+      </w:pPr>
+      <w:r>
+        <w:rPr>
+          <w:sz w:val="28"/>
+          <w:szCs w:val="28"/>
+        </w:rPr>
+        <w:t>Добавил</w:t>
+      </w:r>
+      <w:r>
+        <w:rPr>
+          <w:sz w:val="28"/>
+          <w:szCs w:val="28"/>
+        </w:rPr>
+        <w:t xml:space="preserve"> 10 новых актеров, снимавшихся в имеющихся фильмах (с</w:t>
+      </w:r>
+      <w:r>
+        <w:rPr>
+          <w:sz w:val="28"/>
+          <w:szCs w:val="28"/>
+        </w:rPr>
+        <w:t xml:space="preserve">сылка на листинг запроса приведена в разделе </w:t>
+      </w:r>
+      <w:hyperlink w:anchor="application" w:history="1">
+        <w:r>
+          <w:rPr>
+            <w:rStyle w:val="a5"/>
+            <w:sz w:val="28"/>
+            <w:szCs w:val="28"/>
+          </w:rPr>
+          <w:t>«Приложение»</w:t>
+        </w:r>
+      </w:hyperlink>
+      <w:r>
+        <w:rPr>
+          <w:sz w:val="28"/>
+          <w:szCs w:val="28"/>
+        </w:rPr>
+        <w:t>).</w:t>
+      </w:r>
+    </w:p>
+    <w:p>
+      <w:pPr>
+        <w:rPr>
+          <w:sz w:val="28"/>
+          <w:szCs w:val="28"/>
+        </w:rPr>
+      </w:pPr>
+      <w:r>
+        <w:rPr>
+          <w:sz w:val="28"/>
+          <w:szCs w:val="28"/>
+        </w:rPr>
+        <w:t>На рисунке 12 – результат поиска фильмов для каждой пары актеров, в которых они снялись вместе.</w:t>
+      </w:r>
+    </w:p>
+    <w:p>
+      <w:pPr>
         <w:pStyle w:val="a8"/>
-      </w:pPr>
-      <w:bookmarkStart w:id="0" w:name="application"/>
+        <w:keepNext/>
+      </w:pPr>
+    </w:p>
+    <w:p>
+      <w:pPr>
+        <w:pStyle w:val="a8"/>
+        <w:keepNext/>
+      </w:pPr>
+      <w:r>
+        <w:drawing>
+          <wp:inline distT="0" distB="0" distL="0" distR="0" wp14:anchorId="6845FCD0" wp14:editId="6000A6C1">
+            <wp:extent cx="3448531" cy="5477639"/>
+            <wp:effectExtent l="0" t="0" r="0" b="8890"/>
+            <wp:docPr id="1382703131" name="Рисунок 1"/>
+            <wp:cNvGraphicFramePr>
+              <a:graphicFrameLocks xmlns:a="http://schemas.openxmlformats.org/drawingml/2006/main" noChangeAspect="1"/>
+            </wp:cNvGraphicFramePr>
+            <a:graphic xmlns:a="http://schemas.openxmlformats.org/drawingml/2006/main">
+              <a:graphicData uri="http://schemas.openxmlformats.org/drawingml/2006/picture">
+                <pic:pic xmlns:pic="http://schemas.openxmlformats.org/drawingml/2006/picture">
+                  <pic:nvPicPr>
+                    <pic:cNvPr id="1382703131" name=""/>
+                    <pic:cNvPicPr/>
+                  </pic:nvPicPr>
+                  <pic:blipFill>
+                    <a:blip r:embed="rId17"/>
+                    <a:stretch>
+                      <a:fillRect/>
+                    </a:stretch>
+                  </pic:blipFill>
+                  <pic:spPr>
+                    <a:xfrm>
+                      <a:off x="0" y="0"/>
+                      <a:ext cx="3448531" cy="5477639"/>
+                    </a:xfrm>
+                    <a:prstGeom prst="rect">
+                      <a:avLst/>
+                    </a:prstGeom>
+                  </pic:spPr>
+                </pic:pic>
+              </a:graphicData>
+            </a:graphic>
+          </wp:inline>
+        </w:drawing>
+      </w:r>
+    </w:p>
+    <w:p>
+      <w:pPr>
+        <w:pStyle w:val="af"/>
+        <w:jc w:val="center"/>
+      </w:pPr>
+      <w:r>
+        <w:t xml:space="preserve">Рисунок </w:t>
+      </w:r>
+      <w:r>
+        <w:rPr>
+          <w:lang w:val="en-US"/>
+        </w:rPr>
+        <w:t xml:space="preserve">12 - </w:t>
+      </w:r>
+      <w:r>
+        <w:t>результат запроса.</w:t>
+      </w:r>
+    </w:p>
+    <w:p>
+      <w:pPr>
+        <w:pStyle w:val="a8"/>
+      </w:pPr>
+      <w:r>
+        <w:br w:type="page"/>
+      </w:r>
+    </w:p>
+    <w:p>
+      <w:pPr>
+        <w:pStyle w:val="a8"/>
+      </w:pPr>
       <w:r>
         <w:lastRenderedPageBreak/>
         <w:t>Приложение</w:t>
@@ -2065,7 +2276,7 @@
           <w:lang w:val="en-US"/>
         </w:rPr>
       </w:pPr>
-      <w:hyperlink r:id="rId16" w:history="1">
+      <w:hyperlink r:id="rId18" w:history="1">
         <w:r>
           <w:rPr>
             <w:rStyle w:val="a5"/>
@@ -2104,7 +2315,7 @@
           <w:szCs w:val="28"/>
         </w:rPr>
       </w:pPr>
-      <w:hyperlink r:id="rId17" w:history="1">
+      <w:hyperlink r:id="rId19" w:history="1">
         <w:r>
           <w:rPr>
             <w:rStyle w:val="a5"/>
@@ -2144,7 +2355,7 @@
           <w:lang w:val="en-US"/>
         </w:rPr>
       </w:pPr>
-      <w:hyperlink r:id="rId18" w:history="1">
+      <w:hyperlink r:id="rId20" w:history="1">
         <w:r>
           <w:rPr>
             <w:rStyle w:val="a5"/>
@@ -2185,7 +2396,7 @@
           <w:lang w:val="en-US"/>
         </w:rPr>
       </w:pPr>
-      <w:hyperlink r:id="rId19" w:history="1">
+      <w:hyperlink r:id="rId21" w:history="1">
         <w:r>
           <w:rPr>
             <w:rStyle w:val="a5"/>
@@ -2242,7 +2453,7 @@
           <w:lang w:val="en-US"/>
         </w:rPr>
       </w:pPr>
-      <w:hyperlink r:id="rId20" w:history="1">
+      <w:hyperlink r:id="rId22" w:history="1">
         <w:r>
           <w:rPr>
             <w:rStyle w:val="a5"/>
@@ -5323,11 +5534,12 @@
   <w:style w:type="paragraph" w:default="1" w:styleId="a">
     <w:name w:val="Normal"/>
     <w:qFormat/>
-    <w:rsid w:val="00891521"/>
+    <w:rsid w:val="002826F5"/>
   </w:style>
   <w:style w:type="character" w:default="1" w:styleId="a0">
     <w:name w:val="Default Paragraph Font"/>
     <w:uiPriority w:val="1"/>
+    <w:semiHidden/>
     <w:unhideWhenUsed/>
   </w:style>
   <w:style w:type="table" w:default="1" w:styleId="a1">

</xml_diff>